<commit_message>
Update Xbox GDK Samples to November GDK release.
</commit_message>
<xml_diff>
--- a/Samples/Graphics/AdvancedESRAM/ReadMe.docx
+++ b/Samples/Graphics/AdvancedESRAM/ReadMe.docx
@@ -458,7 +458,13 @@
     <w:p/>
     <w:p>
       <w:r>
-        <w:t>If using Project Scarlett, set the active solution platform to Gaming.Xbox.Scarlett.x64.</w:t>
+        <w:t xml:space="preserve">If using </w:t>
+      </w:r>
+      <w:r>
+        <w:t>an Xbox Series X|S devkit</w:t>
+      </w:r>
+      <w:r>
+        <w:t>, set the active solution platform to Gaming.Xbox.Scarlett.x64.</w:t>
       </w:r>
     </w:p>
     <w:p/>
@@ -1862,7 +1868,13 @@
         </w:rPr>
       </w:pPr>
       <w:r>
-        <w:t>12/17/2019 – Port to GXDK &amp; Scarlett.</w:t>
+        <w:t xml:space="preserve">12/17/2019 – Port to </w:t>
+      </w:r>
+      <w:r>
+        <w:t>Microsoft GDK</w:t>
+      </w:r>
+      <w:r>
+        <w:t>.</w:t>
       </w:r>
     </w:p>
     <w:p>
@@ -4847,6 +4859,7 @@
     <w:lsdException w:name="HTML Sample" w:semiHidden="1" w:unhideWhenUsed="1"/>
     <w:lsdException w:name="HTML Typewriter" w:semiHidden="1" w:unhideWhenUsed="1"/>
     <w:lsdException w:name="HTML Variable" w:semiHidden="1" w:unhideWhenUsed="1"/>
+    <w:lsdException w:name="Normal Table" w:semiHidden="1" w:unhideWhenUsed="1"/>
     <w:lsdException w:name="annotation subject" w:semiHidden="1" w:unhideWhenUsed="1"/>
     <w:lsdException w:name="No List" w:semiHidden="1" w:unhideWhenUsed="1"/>
     <w:lsdException w:name="Outline List 1" w:semiHidden="1" w:unhideWhenUsed="1"/>
@@ -4893,8 +4906,10 @@
     <w:lsdException w:name="Table Subtle 2" w:semiHidden="1" w:unhideWhenUsed="1"/>
     <w:lsdException w:name="Table Web 1" w:semiHidden="1" w:unhideWhenUsed="1"/>
     <w:lsdException w:name="Table Web 2" w:semiHidden="1" w:unhideWhenUsed="1"/>
+    <w:lsdException w:name="Table Web 3" w:semiHidden="1" w:unhideWhenUsed="1"/>
     <w:lsdException w:name="Balloon Text" w:semiHidden="1" w:unhideWhenUsed="1"/>
     <w:lsdException w:name="Table Grid" w:uiPriority="39"/>
+    <w:lsdException w:name="Table Theme" w:semiHidden="1" w:unhideWhenUsed="1"/>
     <w:lsdException w:name="Placeholder Text" w:semiHidden="1"/>
     <w:lsdException w:name="No Spacing" w:uiPriority="1" w:qFormat="1"/>
     <w:lsdException w:name="Light Shading" w:uiPriority="60"/>

</xml_diff>

<commit_message>
Update Xbox GDK Samples to November GDK release. (#5)
* New samples: AntiAliasing, HistogramCS, SimplePBR, VisibilityBuffer, SimpleDynamicResources, MicrosoftStoreServicesClient

* Fixed potential race-condition in SimplePlaySoundStream sample

* Fixed crash-on-exit issue in AdvancedESRAM

* Updates for November 2021 releases of DirectX Tool Kit, DirectXTex

* Various minor code cleanup

* Update Xbox GDK Samples to November GDK release.

* Updated readme with new sample links.
</commit_message>
<xml_diff>
--- a/Samples/Graphics/AdvancedESRAM/ReadMe.docx
+++ b/Samples/Graphics/AdvancedESRAM/ReadMe.docx
@@ -458,7 +458,13 @@
     <w:p/>
     <w:p>
       <w:r>
-        <w:t>If using Project Scarlett, set the active solution platform to Gaming.Xbox.Scarlett.x64.</w:t>
+        <w:t xml:space="preserve">If using </w:t>
+      </w:r>
+      <w:r>
+        <w:t>an Xbox Series X|S devkit</w:t>
+      </w:r>
+      <w:r>
+        <w:t>, set the active solution platform to Gaming.Xbox.Scarlett.x64.</w:t>
       </w:r>
     </w:p>
     <w:p/>
@@ -1862,7 +1868,13 @@
         </w:rPr>
       </w:pPr>
       <w:r>
-        <w:t>12/17/2019 – Port to GXDK &amp; Scarlett.</w:t>
+        <w:t xml:space="preserve">12/17/2019 – Port to </w:t>
+      </w:r>
+      <w:r>
+        <w:t>Microsoft GDK</w:t>
+      </w:r>
+      <w:r>
+        <w:t>.</w:t>
       </w:r>
     </w:p>
     <w:p>
@@ -4847,6 +4859,7 @@
     <w:lsdException w:name="HTML Sample" w:semiHidden="1" w:unhideWhenUsed="1"/>
     <w:lsdException w:name="HTML Typewriter" w:semiHidden="1" w:unhideWhenUsed="1"/>
     <w:lsdException w:name="HTML Variable" w:semiHidden="1" w:unhideWhenUsed="1"/>
+    <w:lsdException w:name="Normal Table" w:semiHidden="1" w:unhideWhenUsed="1"/>
     <w:lsdException w:name="annotation subject" w:semiHidden="1" w:unhideWhenUsed="1"/>
     <w:lsdException w:name="No List" w:semiHidden="1" w:unhideWhenUsed="1"/>
     <w:lsdException w:name="Outline List 1" w:semiHidden="1" w:unhideWhenUsed="1"/>
@@ -4893,8 +4906,10 @@
     <w:lsdException w:name="Table Subtle 2" w:semiHidden="1" w:unhideWhenUsed="1"/>
     <w:lsdException w:name="Table Web 1" w:semiHidden="1" w:unhideWhenUsed="1"/>
     <w:lsdException w:name="Table Web 2" w:semiHidden="1" w:unhideWhenUsed="1"/>
+    <w:lsdException w:name="Table Web 3" w:semiHidden="1" w:unhideWhenUsed="1"/>
     <w:lsdException w:name="Balloon Text" w:semiHidden="1" w:unhideWhenUsed="1"/>
     <w:lsdException w:name="Table Grid" w:uiPriority="39"/>
+    <w:lsdException w:name="Table Theme" w:semiHidden="1" w:unhideWhenUsed="1"/>
     <w:lsdException w:name="Placeholder Text" w:semiHidden="1"/>
     <w:lsdException w:name="No Spacing" w:uiPriority="1" w:qFormat="1"/>
     <w:lsdException w:name="Light Shading" w:uiPriority="60"/>

</xml_diff>